<commit_message>
Going through the clone/change/commit process for the public test project.
</commit_message>
<xml_diff>
--- a/2019 08 23 Test document.docx
+++ b/2019 08 23 Test document.docx
@@ -8,14 +8,21 @@
           <w:rFonts w:ascii="Times New Roman" w:hAnsi="Times New Roman" w:cs="Times New Roman"/>
         </w:rPr>
       </w:pPr>
+    </w:p>
+    <w:p>
+      <w:pPr>
+        <w:rPr>
+          <w:rFonts w:ascii="Times New Roman" w:hAnsi="Times New Roman" w:cs="Times New Roman"/>
+          <w:b/>
+        </w:rPr>
+      </w:pPr>
       <w:r>
         <w:rPr>
           <w:rFonts w:ascii="Times New Roman" w:hAnsi="Times New Roman" w:cs="Times New Roman"/>
+          <w:b/>
         </w:rPr>
         <w:t>2019 08 23</w:t>
       </w:r>
-      <w:bookmarkStart w:id="0" w:name="_GoBack"/>
-      <w:bookmarkEnd w:id="0"/>
     </w:p>
     <w:p>
       <w:pPr>
@@ -50,6 +57,146 @@
         </w:rPr>
         <w:t xml:space="preserve"> will accept a Word file.</w:t>
       </w:r>
+    </w:p>
+    <w:p>
+      <w:pPr>
+        <w:rPr>
+          <w:rFonts w:ascii="Times New Roman" w:hAnsi="Times New Roman" w:cs="Times New Roman"/>
+        </w:rPr>
+      </w:pPr>
+    </w:p>
+    <w:p>
+      <w:pPr>
+        <w:rPr>
+          <w:rFonts w:ascii="Times New Roman" w:hAnsi="Times New Roman" w:cs="Times New Roman"/>
+          <w:b/>
+        </w:rPr>
+      </w:pPr>
+      <w:bookmarkStart w:id="0" w:name="_GoBack"/>
+      <w:r>
+        <w:rPr>
+          <w:rFonts w:ascii="Times New Roman" w:hAnsi="Times New Roman" w:cs="Times New Roman"/>
+          <w:b/>
+        </w:rPr>
+        <w:t>2019 08 26</w:t>
+      </w:r>
+    </w:p>
+    <w:bookmarkEnd w:id="0"/>
+    <w:p>
+      <w:pPr>
+        <w:rPr>
+          <w:rFonts w:ascii="Times New Roman" w:hAnsi="Times New Roman" w:cs="Times New Roman"/>
+        </w:rPr>
+      </w:pPr>
+    </w:p>
+    <w:p>
+      <w:pPr>
+        <w:rPr>
+          <w:rFonts w:ascii="Times New Roman" w:hAnsi="Times New Roman" w:cs="Times New Roman"/>
+        </w:rPr>
+      </w:pPr>
+      <w:r>
+        <w:rPr>
+          <w:rFonts w:ascii="Times New Roman" w:hAnsi="Times New Roman" w:cs="Times New Roman"/>
+        </w:rPr>
+        <w:t xml:space="preserve">Second edit of this file.  Just did a clone of the hello-world project on github.com using the </w:t>
+      </w:r>
+      <w:proofErr w:type="spellStart"/>
+      <w:r>
+        <w:rPr>
+          <w:rFonts w:ascii="Times New Roman" w:hAnsi="Times New Roman" w:cs="Times New Roman"/>
+        </w:rPr>
+        <w:t>gitbash</w:t>
+      </w:r>
+      <w:proofErr w:type="spellEnd"/>
+      <w:r>
+        <w:rPr>
+          <w:rFonts w:ascii="Times New Roman" w:hAnsi="Times New Roman" w:cs="Times New Roman"/>
+        </w:rPr>
+        <w:t xml:space="preserve"> window and the command shown.</w:t>
+      </w:r>
+    </w:p>
+    <w:p>
+      <w:pPr>
+        <w:rPr>
+          <w:rFonts w:ascii="Times New Roman" w:hAnsi="Times New Roman" w:cs="Times New Roman"/>
+        </w:rPr>
+      </w:pPr>
+    </w:p>
+    <w:p>
+      <w:pPr>
+        <w:rPr>
+          <w:rFonts w:ascii="Times New Roman" w:hAnsi="Times New Roman" w:cs="Times New Roman"/>
+        </w:rPr>
+      </w:pPr>
+      <w:r>
+        <w:rPr>
+          <w:noProof/>
+        </w:rPr>
+        <w:drawing>
+          <wp:inline distT="0" distB="0" distL="0" distR="0" wp14:anchorId="63151A10" wp14:editId="7BEF2141">
+            <wp:extent cx="4693920" cy="2828954"/>
+            <wp:effectExtent l="0" t="0" r="0" b="9525"/>
+            <wp:docPr id="1" name="Picture 1"/>
+            <wp:cNvGraphicFramePr>
+              <a:graphicFrameLocks xmlns:a="http://schemas.openxmlformats.org/drawingml/2006/main" noChangeAspect="1"/>
+            </wp:cNvGraphicFramePr>
+            <a:graphic xmlns:a="http://schemas.openxmlformats.org/drawingml/2006/main">
+              <a:graphicData uri="http://schemas.openxmlformats.org/drawingml/2006/picture">
+                <pic:pic xmlns:pic="http://schemas.openxmlformats.org/drawingml/2006/picture">
+                  <pic:nvPicPr>
+                    <pic:cNvPr id="0" name=""/>
+                    <pic:cNvPicPr/>
+                  </pic:nvPicPr>
+                  <pic:blipFill>
+                    <a:blip r:embed="rId5"/>
+                    <a:stretch>
+                      <a:fillRect/>
+                    </a:stretch>
+                  </pic:blipFill>
+                  <pic:spPr>
+                    <a:xfrm>
+                      <a:off x="0" y="0"/>
+                      <a:ext cx="4695180" cy="2829714"/>
+                    </a:xfrm>
+                    <a:prstGeom prst="rect">
+                      <a:avLst/>
+                    </a:prstGeom>
+                  </pic:spPr>
+                </pic:pic>
+              </a:graphicData>
+            </a:graphic>
+          </wp:inline>
+        </w:drawing>
+      </w:r>
+    </w:p>
+    <w:p>
+      <w:pPr>
+        <w:rPr>
+          <w:rFonts w:ascii="Times New Roman" w:hAnsi="Times New Roman" w:cs="Times New Roman"/>
+        </w:rPr>
+      </w:pPr>
+    </w:p>
+    <w:p>
+      <w:pPr>
+        <w:rPr>
+          <w:rFonts w:ascii="Times New Roman" w:hAnsi="Times New Roman" w:cs="Times New Roman"/>
+        </w:rPr>
+      </w:pPr>
+    </w:p>
+    <w:p>
+      <w:pPr>
+        <w:rPr>
+          <w:rFonts w:ascii="Times New Roman" w:hAnsi="Times New Roman" w:cs="Times New Roman"/>
+        </w:rPr>
+      </w:pPr>
+    </w:p>
+    <w:p>
+      <w:pPr>
+        <w:rPr>
+          <w:rFonts w:ascii="Times New Roman" w:hAnsi="Times New Roman" w:cs="Times New Roman"/>
+        </w:rPr>
+      </w:pPr>
     </w:p>
     <w:p>
       <w:pPr>
@@ -299,6 +446,33 @@
       <w:szCs w:val="20"/>
     </w:rPr>
   </w:style>
+  <w:style w:type="paragraph" w:styleId="BalloonText">
+    <w:name w:val="Balloon Text"/>
+    <w:basedOn w:val="Normal"/>
+    <w:link w:val="BalloonTextChar"/>
+    <w:uiPriority w:val="99"/>
+    <w:semiHidden/>
+    <w:unhideWhenUsed/>
+    <w:rsid w:val="008428D4"/>
+    <w:rPr>
+      <w:rFonts w:ascii="Tahoma" w:hAnsi="Tahoma" w:cs="Tahoma"/>
+      <w:sz w:val="16"/>
+      <w:szCs w:val="16"/>
+    </w:rPr>
+  </w:style>
+  <w:style w:type="character" w:customStyle="1" w:styleId="BalloonTextChar">
+    <w:name w:val="Balloon Text Char"/>
+    <w:basedOn w:val="DefaultParagraphFont"/>
+    <w:link w:val="BalloonText"/>
+    <w:uiPriority w:val="99"/>
+    <w:semiHidden/>
+    <w:rsid w:val="008428D4"/>
+    <w:rPr>
+      <w:rFonts w:ascii="Tahoma" w:hAnsi="Tahoma" w:cs="Tahoma"/>
+      <w:sz w:val="16"/>
+      <w:szCs w:val="16"/>
+    </w:rPr>
+  </w:style>
 </w:styles>
 </file>
 
@@ -524,6 +698,33 @@
     <w:rPr>
       <w:rFonts w:asciiTheme="majorHAnsi" w:eastAsiaTheme="majorEastAsia" w:hAnsiTheme="majorHAnsi" w:cstheme="majorBidi"/>
       <w:szCs w:val="20"/>
+    </w:rPr>
+  </w:style>
+  <w:style w:type="paragraph" w:styleId="BalloonText">
+    <w:name w:val="Balloon Text"/>
+    <w:basedOn w:val="Normal"/>
+    <w:link w:val="BalloonTextChar"/>
+    <w:uiPriority w:val="99"/>
+    <w:semiHidden/>
+    <w:unhideWhenUsed/>
+    <w:rsid w:val="008428D4"/>
+    <w:rPr>
+      <w:rFonts w:ascii="Tahoma" w:hAnsi="Tahoma" w:cs="Tahoma"/>
+      <w:sz w:val="16"/>
+      <w:szCs w:val="16"/>
+    </w:rPr>
+  </w:style>
+  <w:style w:type="character" w:customStyle="1" w:styleId="BalloonTextChar">
+    <w:name w:val="Balloon Text Char"/>
+    <w:basedOn w:val="DefaultParagraphFont"/>
+    <w:link w:val="BalloonText"/>
+    <w:uiPriority w:val="99"/>
+    <w:semiHidden/>
+    <w:rsid w:val="008428D4"/>
+    <w:rPr>
+      <w:rFonts w:ascii="Tahoma" w:hAnsi="Tahoma" w:cs="Tahoma"/>
+      <w:sz w:val="16"/>
+      <w:szCs w:val="16"/>
     </w:rPr>
   </w:style>
 </w:styles>

</xml_diff>